<commit_message>
Updated document, added output files from hdfs
</commit_message>
<xml_diff>
--- a/Hari_Panjwani_Section_1_Assignment_4/Documentation Assignment 4.docx
+++ b/Hari_Panjwani_Section_1_Assignment_4/Documentation Assignment 4.docx
@@ -2138,70 +2138,41 @@
         </w:rPr>
         <w:t xml:space="preserve"> Iteration the value is 3.68 and the value in the final viewer is 3.70. This implies that page rank is converging for URLs.</w:t>
       </w:r>
-    </w:p>
-    <w:p>
-      <w:pPr>
-        <w:spacing w:after="0"/>
-        <w:rPr>
-          <w:b/>
-          <w:sz w:val="20"/>
-        </w:rPr>
-      </w:pPr>
-      <w:r>
+      <w:r>
+        <w:rPr>
+          <w:sz w:val="20"/>
+        </w:rPr>
+        <w:t xml:space="preserve"> The assumed initial rank is 0.1 and dampening factor is 0.85. The maximum page rank which we are getting is 20.45, although these ranks should be less than 1 as these are the probabilities but for that we need to know and consider the probabilities appropriately.</w:t>
+      </w:r>
+    </w:p>
+    <w:p>
+      <w:pPr>
         <w:rPr>
           <w:b/>
           <w:sz w:val="24"/>
         </w:rPr>
-        <w:t>Snapshots</w:t>
-      </w:r>
-    </w:p>
-    <w:p>
-      <w:pPr>
-        <w:spacing w:after="0"/>
-        <w:rPr>
-          <w:b/>
-          <w:sz w:val="20"/>
-        </w:rPr>
-      </w:pPr>
-    </w:p>
-    <w:p>
-      <w:pPr>
-        <w:spacing w:after="0"/>
-        <w:rPr>
-          <w:b/>
-          <w:sz w:val="20"/>
-        </w:rPr>
-      </w:pPr>
-      <w:r>
-        <w:rPr>
-          <w:b/>
-          <w:sz w:val="20"/>
-        </w:rPr>
-        <w:t>Standalone Execution – Console</w:t>
-      </w:r>
-    </w:p>
-    <w:p>
-      <w:pPr>
-        <w:spacing w:after="0"/>
-        <w:rPr>
-          <w:b/>
-          <w:sz w:val="20"/>
-        </w:rPr>
-      </w:pPr>
-      <w:r>
-        <w:rPr>
-          <w:b/>
-          <w:sz w:val="20"/>
-        </w:rPr>
-        <w:t xml:space="preserve"> </w:t>
-      </w:r>
-    </w:p>
-    <w:p>
-      <w:pPr>
-        <w:spacing w:after="0"/>
-        <w:rPr>
-          <w:b/>
-          <w:sz w:val="20"/>
+      </w:pPr>
+      <w:r>
+        <w:rPr>
+          <w:b/>
+          <w:sz w:val="24"/>
+        </w:rPr>
+        <w:t>Final Output</w:t>
+      </w:r>
+      <w:r>
+        <w:rPr>
+          <w:b/>
+          <w:sz w:val="24"/>
+        </w:rPr>
+        <w:t xml:space="preserve"> for Standalone Mode</w:t>
+      </w:r>
+    </w:p>
+    <w:p>
+      <w:pPr>
+        <w:ind w:left="1440" w:firstLine="720"/>
+        <w:rPr>
+          <w:b/>
+          <w:sz w:val="24"/>
         </w:rPr>
       </w:pPr>
       <w:r>
@@ -2209,10 +2180,10 @@
           <w:noProof/>
         </w:rPr>
         <w:drawing>
-          <wp:inline distT="0" distB="0" distL="0" distR="0" wp14:anchorId="2E1C4112" wp14:editId="37DBA913">
-            <wp:extent cx="5943600" cy="2778125"/>
-            <wp:effectExtent l="0" t="0" r="0" b="3175"/>
-            <wp:docPr id="36" name="Picture 36"/>
+          <wp:inline distT="0" distB="0" distL="0" distR="0" wp14:anchorId="6A47DDA1" wp14:editId="5CF6C89C">
+            <wp:extent cx="3016250" cy="3467100"/>
+            <wp:effectExtent l="0" t="0" r="0" b="0"/>
+            <wp:docPr id="1" name="Picture 1"/>
             <wp:cNvGraphicFramePr>
               <a:graphicFrameLocks xmlns:a="http://schemas.openxmlformats.org/drawingml/2006/main" noChangeAspect="1"/>
             </wp:cNvGraphicFramePr>
@@ -2232,7 +2203,7 @@
                   <pic:spPr>
                     <a:xfrm>
                       <a:off x="0" y="0"/>
-                      <a:ext cx="5943600" cy="2778125"/>
+                      <a:ext cx="3016250" cy="3467100"/>
                     </a:xfrm>
                     <a:prstGeom prst="rect">
                       <a:avLst/>
@@ -2253,6 +2224,48 @@
           <w:sz w:val="20"/>
         </w:rPr>
       </w:pPr>
+      <w:r>
+        <w:rPr>
+          <w:b/>
+          <w:sz w:val="24"/>
+        </w:rPr>
+        <w:lastRenderedPageBreak/>
+        <w:t>Snapshots</w:t>
+      </w:r>
+    </w:p>
+    <w:p>
+      <w:pPr>
+        <w:spacing w:after="0"/>
+        <w:rPr>
+          <w:b/>
+          <w:sz w:val="20"/>
+        </w:rPr>
+      </w:pPr>
+    </w:p>
+    <w:p>
+      <w:pPr>
+        <w:spacing w:after="0"/>
+        <w:rPr>
+          <w:b/>
+          <w:sz w:val="20"/>
+        </w:rPr>
+      </w:pPr>
+      <w:r>
+        <w:rPr>
+          <w:b/>
+          <w:sz w:val="20"/>
+        </w:rPr>
+        <w:t>Standalone Execution – Console</w:t>
+      </w:r>
+    </w:p>
+    <w:p>
+      <w:pPr>
+        <w:spacing w:after="0"/>
+        <w:rPr>
+          <w:b/>
+          <w:sz w:val="20"/>
+        </w:rPr>
+      </w:pPr>
     </w:p>
     <w:p>
       <w:pPr>
@@ -2266,7 +2279,6 @@
         <w:rPr>
           <w:noProof/>
         </w:rPr>
-        <w:lastRenderedPageBreak/>
         <w:drawing>
           <wp:inline distT="0" distB="0" distL="0" distR="0" wp14:anchorId="4D68BEC5" wp14:editId="2C184F6D">
             <wp:extent cx="5943600" cy="2689860"/>
@@ -2485,13 +2497,7 @@
         <w:rPr>
           <w:sz w:val="20"/>
         </w:rPr>
-        <w:t xml:space="preserve">Compiling the java class to make </w:t>
-      </w:r>
-      <w:r>
-        <w:rPr>
-          <w:sz w:val="20"/>
-        </w:rPr>
-        <w:t>class file of the java class</w:t>
+        <w:t>Compiling the java class to make class file of the java class</w:t>
       </w:r>
     </w:p>
     <w:p>
@@ -2585,13 +2591,7 @@
         <w:rPr>
           <w:sz w:val="20"/>
         </w:rPr>
-        <w:t>Making a jar fi</w:t>
-      </w:r>
-      <w:r>
-        <w:rPr>
-          <w:sz w:val="20"/>
-        </w:rPr>
-        <w:t>le with name wikispecies.jar</w:t>
+        <w:t>Making a jar file with name wikispecies.jar</w:t>
       </w:r>
     </w:p>
     <w:p>
@@ -2761,7 +2761,15 @@
           <w:i/>
           <w:sz w:val="20"/>
         </w:rPr>
-        <w:t>com.species.Driver.WikiSpecies</w:t>
+        <w:t>com.species.Driver.WikiSpecie</w:t>
+      </w:r>
+      <w:r>
+        <w:rPr>
+          <w:b/>
+          <w:i/>
+          <w:sz w:val="20"/>
+        </w:rPr>
+        <w:t>s</w:t>
       </w:r>
       <w:proofErr w:type="spellEnd"/>
       <w:r>
@@ -2770,7 +2778,15 @@
           <w:i/>
           <w:sz w:val="20"/>
         </w:rPr>
-        <w:t xml:space="preserve"> 25 </w:t>
+        <w:t xml:space="preserve"> 27</w:t>
+      </w:r>
+      <w:r>
+        <w:rPr>
+          <w:b/>
+          <w:i/>
+          <w:sz w:val="20"/>
+        </w:rPr>
+        <w:t xml:space="preserve"> </w:t>
       </w:r>
       <w:proofErr w:type="spellStart"/>
       <w:r>
@@ -2959,6 +2975,169 @@
     </w:p>
     <w:p>
       <w:pPr>
+        <w:pStyle w:val="ListParagraph"/>
+        <w:numPr>
+          <w:ilvl w:val="0"/>
+          <w:numId w:val="2"/>
+        </w:numPr>
+        <w:spacing w:after="0"/>
+        <w:jc w:val="both"/>
+        <w:rPr>
+          <w:sz w:val="20"/>
+        </w:rPr>
+      </w:pPr>
+      <w:r>
+        <w:rPr>
+          <w:sz w:val="20"/>
+        </w:rPr>
+        <w:lastRenderedPageBreak/>
+        <w:t xml:space="preserve">To get the file from the </w:t>
+      </w:r>
+      <w:proofErr w:type="spellStart"/>
+      <w:r>
+        <w:rPr>
+          <w:sz w:val="20"/>
+        </w:rPr>
+        <w:t>hdfs</w:t>
+      </w:r>
+      <w:proofErr w:type="spellEnd"/>
+      <w:r>
+        <w:rPr>
+          <w:sz w:val="20"/>
+        </w:rPr>
+        <w:t xml:space="preserve"> server to local machine is</w:t>
+      </w:r>
+    </w:p>
+    <w:p>
+      <w:pPr>
+        <w:spacing w:after="0"/>
+        <w:rPr>
+          <w:b/>
+          <w:i/>
+          <w:sz w:val="20"/>
+        </w:rPr>
+      </w:pPr>
+      <w:proofErr w:type="gramStart"/>
+      <w:r>
+        <w:rPr>
+          <w:rFonts w:ascii="Lucida Console" w:hAnsi="Lucida Console" w:cs="Lucida Console"/>
+          <w:b/>
+          <w:i/>
+          <w:sz w:val="18"/>
+          <w:szCs w:val="18"/>
+        </w:rPr>
+        <w:t>..</w:t>
+      </w:r>
+      <w:proofErr w:type="gramEnd"/>
+      <w:r>
+        <w:rPr>
+          <w:rFonts w:ascii="Lucida Console" w:hAnsi="Lucida Console" w:cs="Lucida Console"/>
+          <w:b/>
+          <w:i/>
+          <w:sz w:val="18"/>
+          <w:szCs w:val="18"/>
+        </w:rPr>
+        <w:t>/../hadoop-0.20.2/bin/</w:t>
+      </w:r>
+      <w:proofErr w:type="spellStart"/>
+      <w:r>
+        <w:rPr>
+          <w:rFonts w:ascii="Lucida Console" w:hAnsi="Lucida Console" w:cs="Lucida Console"/>
+          <w:b/>
+          <w:i/>
+          <w:sz w:val="18"/>
+          <w:szCs w:val="18"/>
+        </w:rPr>
+        <w:t>hadoop</w:t>
+      </w:r>
+      <w:proofErr w:type="spellEnd"/>
+      <w:r>
+        <w:rPr>
+          <w:rFonts w:ascii="Lucida Console" w:hAnsi="Lucida Console" w:cs="Lucida Console"/>
+          <w:b/>
+          <w:i/>
+          <w:sz w:val="18"/>
+          <w:szCs w:val="18"/>
+        </w:rPr>
+        <w:t xml:space="preserve"> fs -</w:t>
+      </w:r>
+      <w:proofErr w:type="spellStart"/>
+      <w:r>
+        <w:rPr>
+          <w:rFonts w:ascii="Lucida Console" w:hAnsi="Lucida Console" w:cs="Lucida Console"/>
+          <w:b/>
+          <w:i/>
+          <w:sz w:val="18"/>
+          <w:szCs w:val="18"/>
+        </w:rPr>
+        <w:t>copyToLocal</w:t>
+      </w:r>
+      <w:proofErr w:type="spellEnd"/>
+      <w:r>
+        <w:rPr>
+          <w:rFonts w:ascii="Lucida Console" w:hAnsi="Lucida Console" w:cs="Lucida Console"/>
+          <w:b/>
+          <w:i/>
+          <w:sz w:val="18"/>
+          <w:szCs w:val="18"/>
+        </w:rPr>
+        <w:t xml:space="preserve"> </w:t>
+      </w:r>
+      <w:proofErr w:type="spellStart"/>
+      <w:r>
+        <w:rPr>
+          <w:rFonts w:ascii="Lucida Console" w:hAnsi="Lucida Console" w:cs="Lucida Console"/>
+          <w:b/>
+          <w:i/>
+          <w:sz w:val="18"/>
+          <w:szCs w:val="18"/>
+        </w:rPr>
+        <w:t>outputItr</w:t>
+      </w:r>
+      <w:proofErr w:type="spellEnd"/>
+      <w:r>
+        <w:rPr>
+          <w:rFonts w:ascii="Lucida Console" w:hAnsi="Lucida Console" w:cs="Lucida Console"/>
+          <w:b/>
+          <w:i/>
+          <w:sz w:val="18"/>
+          <w:szCs w:val="18"/>
+        </w:rPr>
+        <w:t>* "C:\cygwin64\home\saksh\Hadoop Workspace\PageRank\</w:t>
+      </w:r>
+      <w:proofErr w:type="spellStart"/>
+      <w:r>
+        <w:rPr>
+          <w:rFonts w:ascii="Lucida Console" w:hAnsi="Lucida Console" w:cs="Lucida Console"/>
+          <w:b/>
+          <w:i/>
+          <w:sz w:val="18"/>
+          <w:szCs w:val="18"/>
+        </w:rPr>
+        <w:t>outputFile</w:t>
+      </w:r>
+      <w:proofErr w:type="spellEnd"/>
+      <w:r>
+        <w:rPr>
+          <w:rFonts w:ascii="Lucida Console" w:hAnsi="Lucida Console" w:cs="Lucida Console"/>
+          <w:b/>
+          <w:i/>
+          <w:sz w:val="18"/>
+          <w:szCs w:val="18"/>
+        </w:rPr>
+        <w:t>"</w:t>
+      </w:r>
+    </w:p>
+    <w:p>
+      <w:pPr>
+        <w:jc w:val="both"/>
+        <w:rPr>
+          <w:sz w:val="20"/>
+        </w:rPr>
+      </w:pPr>
+    </w:p>
+    <w:p>
+      <w:pPr>
         <w:ind w:left="720" w:firstLine="720"/>
         <w:jc w:val="both"/>
       </w:pPr>
@@ -2966,7 +3145,6 @@
         <w:rPr>
           <w:noProof/>
         </w:rPr>
-        <w:lastRenderedPageBreak/>
         <w:drawing>
           <wp:inline distT="0" distB="0" distL="0" distR="0" wp14:anchorId="735BF1F1" wp14:editId="4C548255">
             <wp:extent cx="4692650" cy="2114550"/>
@@ -3099,7 +3277,7 @@
         </w:rPr>
         <w:drawing>
           <wp:inline distT="0" distB="0" distL="0" distR="0" wp14:anchorId="551368AA" wp14:editId="49D7B52C">
-            <wp:extent cx="4419600" cy="2393950"/>
+            <wp:extent cx="4419600" cy="3403600"/>
             <wp:effectExtent l="0" t="0" r="0" b="6350"/>
             <wp:docPr id="4" name="Picture 4"/>
             <wp:cNvGraphicFramePr>
@@ -3121,7 +3299,7 @@
                   <pic:spPr>
                     <a:xfrm>
                       <a:off x="0" y="0"/>
-                      <a:ext cx="4419600" cy="2393950"/>
+                      <a:ext cx="4419600" cy="3403600"/>
                     </a:xfrm>
                     <a:prstGeom prst="rect">
                       <a:avLst/>
@@ -3834,17 +4012,21 @@
     </w:p>
     <w:p>
       <w:pPr>
-        <w:jc w:val="both"/>
+        <w:spacing w:after="0"/>
+        <w:jc w:val="both"/>
+        <w:rPr>
+          <w:b/>
+        </w:rPr>
       </w:pPr>
       <w:r>
         <w:rPr>
           <w:noProof/>
         </w:rPr>
         <w:drawing>
-          <wp:inline distT="0" distB="0" distL="0" distR="0" wp14:anchorId="1610516D" wp14:editId="0B108FC7">
-            <wp:extent cx="5943600" cy="2185670"/>
-            <wp:effectExtent l="0" t="0" r="0" b="5080"/>
-            <wp:docPr id="7" name="Picture 7"/>
+          <wp:inline distT="0" distB="0" distL="0" distR="0" wp14:anchorId="4FF4FC15" wp14:editId="21DC0B5B">
+            <wp:extent cx="4432300" cy="2292350"/>
+            <wp:effectExtent l="0" t="0" r="6350" b="0"/>
+            <wp:docPr id="17" name="Picture 17"/>
             <wp:cNvGraphicFramePr>
               <a:graphicFrameLocks xmlns:a="http://schemas.openxmlformats.org/drawingml/2006/main" noChangeAspect="1"/>
             </wp:cNvGraphicFramePr>
@@ -3864,7 +4046,7 @@
                   <pic:spPr>
                     <a:xfrm>
                       <a:off x="0" y="0"/>
-                      <a:ext cx="5943600" cy="2185670"/>
+                      <a:ext cx="4432300" cy="2292350"/>
                     </a:xfrm>
                     <a:prstGeom prst="rect">
                       <a:avLst/>
@@ -3879,33 +4061,39 @@
     </w:p>
     <w:p>
       <w:pPr>
-        <w:jc w:val="both"/>
-        <w:rPr>
-          <w:b/>
-        </w:rPr>
-      </w:pPr>
-      <w:r>
-        <w:rPr>
-          <w:b/>
-        </w:rPr>
-        <w:t>Output Directory Structure</w:t>
-      </w:r>
-      <w:bookmarkStart w:id="0" w:name="_GoBack"/>
-      <w:bookmarkEnd w:id="0"/>
-    </w:p>
-    <w:p>
-      <w:pPr>
-        <w:jc w:val="both"/>
+        <w:spacing w:after="0"/>
+        <w:jc w:val="both"/>
+        <w:rPr>
+          <w:b/>
+        </w:rPr>
+      </w:pPr>
+    </w:p>
+    <w:p>
+      <w:pPr>
+        <w:spacing w:after="0"/>
+        <w:jc w:val="both"/>
+        <w:rPr>
+          <w:b/>
+        </w:rPr>
+      </w:pPr>
+    </w:p>
+    <w:p>
+      <w:pPr>
+        <w:spacing w:after="0"/>
+        <w:jc w:val="both"/>
+        <w:rPr>
+          <w:b/>
+        </w:rPr>
       </w:pPr>
       <w:r>
         <w:rPr>
           <w:noProof/>
         </w:rPr>
         <w:drawing>
-          <wp:inline distT="0" distB="0" distL="0" distR="0" wp14:anchorId="6CF11BBC" wp14:editId="78C1F979">
-            <wp:extent cx="5829300" cy="3295650"/>
+          <wp:inline distT="0" distB="0" distL="0" distR="0" wp14:anchorId="53687776" wp14:editId="12C4F146">
+            <wp:extent cx="4267200" cy="1187450"/>
             <wp:effectExtent l="0" t="0" r="0" b="0"/>
-            <wp:docPr id="32" name="Picture 32"/>
+            <wp:docPr id="25" name="Picture 25"/>
             <wp:cNvGraphicFramePr>
               <a:graphicFrameLocks xmlns:a="http://schemas.openxmlformats.org/drawingml/2006/main" noChangeAspect="1"/>
             </wp:cNvGraphicFramePr>
@@ -3925,7 +4113,7 @@
                   <pic:spPr>
                     <a:xfrm>
                       <a:off x="0" y="0"/>
-                      <a:ext cx="5829300" cy="3295650"/>
+                      <a:ext cx="4267200" cy="1187450"/>
                     </a:xfrm>
                     <a:prstGeom prst="rect">
                       <a:avLst/>
@@ -3940,66 +4128,19 @@
     </w:p>
     <w:p>
       <w:pPr>
-        <w:jc w:val="both"/>
-      </w:pPr>
-    </w:p>
-    <w:p>
-      <w:pPr>
-        <w:spacing w:after="0"/>
-        <w:jc w:val="both"/>
-        <w:rPr>
-          <w:b/>
-          <w:sz w:val="24"/>
-        </w:rPr>
-      </w:pPr>
-    </w:p>
-    <w:p>
-      <w:pPr>
-        <w:rPr>
-          <w:b/>
-          <w:sz w:val="24"/>
-        </w:rPr>
-      </w:pPr>
-      <w:r>
-        <w:rPr>
-          <w:b/>
-          <w:sz w:val="24"/>
-        </w:rPr>
-        <w:t>Output of the 17</w:t>
-      </w:r>
-      <w:r>
-        <w:rPr>
-          <w:b/>
-          <w:sz w:val="24"/>
-          <w:vertAlign w:val="superscript"/>
-        </w:rPr>
-        <w:t>th</w:t>
-      </w:r>
-      <w:r>
-        <w:rPr>
-          <w:b/>
-          <w:sz w:val="24"/>
-        </w:rPr>
-        <w:t xml:space="preserve"> Iteration</w:t>
-      </w:r>
-    </w:p>
-    <w:p>
-      <w:pPr>
-        <w:spacing w:after="0"/>
-        <w:jc w:val="both"/>
-        <w:rPr>
-          <w:b/>
-          <w:sz w:val="20"/>
-        </w:rPr>
-      </w:pPr>
-    </w:p>
-    <w:p>
-      <w:pPr>
-        <w:ind w:firstLine="720"/>
-        <w:jc w:val="both"/>
-        <w:rPr>
-          <w:b/>
-          <w:sz w:val="20"/>
+        <w:spacing w:after="0"/>
+        <w:jc w:val="both"/>
+        <w:rPr>
+          <w:b/>
+        </w:rPr>
+      </w:pPr>
+    </w:p>
+    <w:p>
+      <w:pPr>
+        <w:spacing w:after="0"/>
+        <w:jc w:val="both"/>
+        <w:rPr>
+          <w:b/>
         </w:rPr>
       </w:pPr>
       <w:r>
@@ -4007,10 +4148,10 @@
           <w:noProof/>
         </w:rPr>
         <w:drawing>
-          <wp:inline distT="0" distB="0" distL="0" distR="0" wp14:anchorId="04D7C36F" wp14:editId="0CEC9077">
-            <wp:extent cx="4483100" cy="4781550"/>
-            <wp:effectExtent l="0" t="0" r="0" b="0"/>
-            <wp:docPr id="34" name="Picture 34"/>
+          <wp:inline distT="0" distB="0" distL="0" distR="0" wp14:anchorId="45C3E019" wp14:editId="5F1306ED">
+            <wp:extent cx="4318000" cy="1568450"/>
+            <wp:effectExtent l="0" t="0" r="6350" b="0"/>
+            <wp:docPr id="29" name="Picture 29"/>
             <wp:cNvGraphicFramePr>
               <a:graphicFrameLocks xmlns:a="http://schemas.openxmlformats.org/drawingml/2006/main" noChangeAspect="1"/>
             </wp:cNvGraphicFramePr>
@@ -4030,7 +4171,7 @@
                   <pic:spPr>
                     <a:xfrm>
                       <a:off x="0" y="0"/>
-                      <a:ext cx="4483100" cy="4781550"/>
+                      <a:ext cx="4318000" cy="1568450"/>
                     </a:xfrm>
                     <a:prstGeom prst="rect">
                       <a:avLst/>
@@ -4045,6 +4186,332 @@
     </w:p>
     <w:p>
       <w:pPr>
+        <w:spacing w:after="0"/>
+        <w:jc w:val="both"/>
+        <w:rPr>
+          <w:b/>
+        </w:rPr>
+      </w:pPr>
+    </w:p>
+    <w:p>
+      <w:pPr>
+        <w:jc w:val="both"/>
+      </w:pPr>
+      <w:r>
+        <w:rPr>
+          <w:noProof/>
+        </w:rPr>
+        <w:lastRenderedPageBreak/>
+        <w:drawing>
+          <wp:inline distT="0" distB="0" distL="0" distR="0" wp14:anchorId="1610516D" wp14:editId="0B108FC7">
+            <wp:extent cx="5943600" cy="2185670"/>
+            <wp:effectExtent l="0" t="0" r="0" b="5080"/>
+            <wp:docPr id="7" name="Picture 7"/>
+            <wp:cNvGraphicFramePr>
+              <a:graphicFrameLocks xmlns:a="http://schemas.openxmlformats.org/drawingml/2006/main" noChangeAspect="1"/>
+            </wp:cNvGraphicFramePr>
+            <a:graphic xmlns:a="http://schemas.openxmlformats.org/drawingml/2006/main">
+              <a:graphicData uri="http://schemas.openxmlformats.org/drawingml/2006/picture">
+                <pic:pic xmlns:pic="http://schemas.openxmlformats.org/drawingml/2006/picture">
+                  <pic:nvPicPr>
+                    <pic:cNvPr id="1" name=""/>
+                    <pic:cNvPicPr/>
+                  </pic:nvPicPr>
+                  <pic:blipFill>
+                    <a:blip r:embed="rId39"/>
+                    <a:stretch>
+                      <a:fillRect/>
+                    </a:stretch>
+                  </pic:blipFill>
+                  <pic:spPr>
+                    <a:xfrm>
+                      <a:off x="0" y="0"/>
+                      <a:ext cx="5943600" cy="2185670"/>
+                    </a:xfrm>
+                    <a:prstGeom prst="rect">
+                      <a:avLst/>
+                    </a:prstGeom>
+                  </pic:spPr>
+                </pic:pic>
+              </a:graphicData>
+            </a:graphic>
+          </wp:inline>
+        </w:drawing>
+      </w:r>
+    </w:p>
+    <w:p>
+      <w:pPr>
+        <w:jc w:val="both"/>
+        <w:rPr>
+          <w:b/>
+        </w:rPr>
+      </w:pPr>
+      <w:r>
+        <w:rPr>
+          <w:b/>
+        </w:rPr>
+        <w:t>Output Directory Structure</w:t>
+      </w:r>
+    </w:p>
+    <w:p>
+      <w:pPr>
+        <w:jc w:val="both"/>
+      </w:pPr>
+      <w:r>
+        <w:rPr>
+          <w:noProof/>
+        </w:rPr>
+        <w:drawing>
+          <wp:inline distT="0" distB="0" distL="0" distR="0" wp14:anchorId="6CF11BBC" wp14:editId="78C1F979">
+            <wp:extent cx="5829300" cy="4514850"/>
+            <wp:effectExtent l="0" t="0" r="0" b="0"/>
+            <wp:docPr id="32" name="Picture 32"/>
+            <wp:cNvGraphicFramePr>
+              <a:graphicFrameLocks xmlns:a="http://schemas.openxmlformats.org/drawingml/2006/main" noChangeAspect="1"/>
+            </wp:cNvGraphicFramePr>
+            <a:graphic xmlns:a="http://schemas.openxmlformats.org/drawingml/2006/main">
+              <a:graphicData uri="http://schemas.openxmlformats.org/drawingml/2006/picture">
+                <pic:pic xmlns:pic="http://schemas.openxmlformats.org/drawingml/2006/picture">
+                  <pic:nvPicPr>
+                    <pic:cNvPr id="1" name=""/>
+                    <pic:cNvPicPr/>
+                  </pic:nvPicPr>
+                  <pic:blipFill>
+                    <a:blip r:embed="rId40"/>
+                    <a:stretch>
+                      <a:fillRect/>
+                    </a:stretch>
+                  </pic:blipFill>
+                  <pic:spPr>
+                    <a:xfrm>
+                      <a:off x="0" y="0"/>
+                      <a:ext cx="5829300" cy="4514850"/>
+                    </a:xfrm>
+                    <a:prstGeom prst="rect">
+                      <a:avLst/>
+                    </a:prstGeom>
+                  </pic:spPr>
+                </pic:pic>
+              </a:graphicData>
+            </a:graphic>
+          </wp:inline>
+        </w:drawing>
+      </w:r>
+    </w:p>
+    <w:p>
+      <w:pPr>
+        <w:jc w:val="both"/>
+      </w:pPr>
+    </w:p>
+    <w:p>
+      <w:pPr>
+        <w:jc w:val="both"/>
+      </w:pPr>
+    </w:p>
+    <w:p>
+      <w:pPr>
+        <w:jc w:val="both"/>
+      </w:pPr>
+    </w:p>
+    <w:p>
+      <w:pPr>
+        <w:rPr>
+          <w:b/>
+          <w:sz w:val="24"/>
+        </w:rPr>
+      </w:pPr>
+      <w:r>
+        <w:rPr>
+          <w:b/>
+          <w:sz w:val="24"/>
+        </w:rPr>
+        <w:lastRenderedPageBreak/>
+        <w:t>Output of the 17</w:t>
+      </w:r>
+      <w:r>
+        <w:rPr>
+          <w:b/>
+          <w:sz w:val="24"/>
+          <w:vertAlign w:val="superscript"/>
+        </w:rPr>
+        <w:t>th</w:t>
+      </w:r>
+      <w:r>
+        <w:rPr>
+          <w:b/>
+          <w:sz w:val="24"/>
+        </w:rPr>
+        <w:t xml:space="preserve"> Iteration</w:t>
+      </w:r>
+    </w:p>
+    <w:p>
+      <w:pPr>
+        <w:spacing w:after="0"/>
+        <w:jc w:val="both"/>
+        <w:rPr>
+          <w:b/>
+          <w:sz w:val="20"/>
+        </w:rPr>
+      </w:pPr>
+    </w:p>
+    <w:p>
+      <w:pPr>
+        <w:ind w:firstLine="720"/>
+        <w:jc w:val="both"/>
+        <w:rPr>
+          <w:b/>
+          <w:sz w:val="20"/>
+        </w:rPr>
+      </w:pPr>
+      <w:r>
+        <w:rPr>
+          <w:noProof/>
+        </w:rPr>
+        <w:drawing>
+          <wp:inline distT="0" distB="0" distL="0" distR="0" wp14:anchorId="04D7C36F" wp14:editId="0CEC9077">
+            <wp:extent cx="4483100" cy="4883150"/>
+            <wp:effectExtent l="0" t="0" r="0" b="0"/>
+            <wp:docPr id="34" name="Picture 34"/>
+            <wp:cNvGraphicFramePr>
+              <a:graphicFrameLocks xmlns:a="http://schemas.openxmlformats.org/drawingml/2006/main" noChangeAspect="1"/>
+            </wp:cNvGraphicFramePr>
+            <a:graphic xmlns:a="http://schemas.openxmlformats.org/drawingml/2006/main">
+              <a:graphicData uri="http://schemas.openxmlformats.org/drawingml/2006/picture">
+                <pic:pic xmlns:pic="http://schemas.openxmlformats.org/drawingml/2006/picture">
+                  <pic:nvPicPr>
+                    <pic:cNvPr id="1" name=""/>
+                    <pic:cNvPicPr/>
+                  </pic:nvPicPr>
+                  <pic:blipFill>
+                    <a:blip r:embed="rId41"/>
+                    <a:stretch>
+                      <a:fillRect/>
+                    </a:stretch>
+                  </pic:blipFill>
+                  <pic:spPr>
+                    <a:xfrm>
+                      <a:off x="0" y="0"/>
+                      <a:ext cx="4483100" cy="4883150"/>
+                    </a:xfrm>
+                    <a:prstGeom prst="rect">
+                      <a:avLst/>
+                    </a:prstGeom>
+                  </pic:spPr>
+                </pic:pic>
+              </a:graphicData>
+            </a:graphic>
+          </wp:inline>
+        </w:drawing>
+      </w:r>
+    </w:p>
+    <w:p>
+      <w:pPr>
+        <w:ind w:firstLine="720"/>
+        <w:jc w:val="both"/>
+        <w:rPr>
+          <w:b/>
+          <w:sz w:val="20"/>
+        </w:rPr>
+      </w:pPr>
+    </w:p>
+    <w:p>
+      <w:pPr>
+        <w:spacing w:after="0"/>
+        <w:jc w:val="both"/>
+        <w:rPr>
+          <w:b/>
+          <w:sz w:val="20"/>
+        </w:rPr>
+      </w:pPr>
+      <w:bookmarkStart w:id="0" w:name="_GoBack"/>
+      <w:bookmarkEnd w:id="0"/>
+      <w:r>
+        <w:rPr>
+          <w:b/>
+          <w:sz w:val="20"/>
+        </w:rPr>
+        <w:br w:type="page"/>
+      </w:r>
+      <w:r>
+        <w:rPr>
+          <w:b/>
+          <w:sz w:val="24"/>
+        </w:rPr>
+        <w:lastRenderedPageBreak/>
+        <w:t>Final output of Pseudo Mode</w:t>
+      </w:r>
+    </w:p>
+    <w:p>
+      <w:pPr>
+        <w:ind w:firstLine="720"/>
+        <w:jc w:val="both"/>
+        <w:rPr>
+          <w:b/>
+          <w:sz w:val="20"/>
+        </w:rPr>
+      </w:pPr>
+    </w:p>
+    <w:p>
+      <w:pPr>
+        <w:ind w:left="720" w:firstLine="720"/>
+        <w:jc w:val="both"/>
+        <w:rPr>
+          <w:b/>
+          <w:sz w:val="20"/>
+        </w:rPr>
+      </w:pPr>
+      <w:r>
+        <w:rPr>
+          <w:noProof/>
+        </w:rPr>
+        <w:drawing>
+          <wp:inline distT="0" distB="0" distL="0" distR="0" wp14:anchorId="60234DC4" wp14:editId="3D125A2B">
+            <wp:extent cx="3543300" cy="5118100"/>
+            <wp:effectExtent l="0" t="0" r="0" b="6350"/>
+            <wp:docPr id="33" name="Picture 33"/>
+            <wp:cNvGraphicFramePr>
+              <a:graphicFrameLocks xmlns:a="http://schemas.openxmlformats.org/drawingml/2006/main" noChangeAspect="1"/>
+            </wp:cNvGraphicFramePr>
+            <a:graphic xmlns:a="http://schemas.openxmlformats.org/drawingml/2006/main">
+              <a:graphicData uri="http://schemas.openxmlformats.org/drawingml/2006/picture">
+                <pic:pic xmlns:pic="http://schemas.openxmlformats.org/drawingml/2006/picture">
+                  <pic:nvPicPr>
+                    <pic:cNvPr id="1" name=""/>
+                    <pic:cNvPicPr/>
+                  </pic:nvPicPr>
+                  <pic:blipFill>
+                    <a:blip r:embed="rId42"/>
+                    <a:stretch>
+                      <a:fillRect/>
+                    </a:stretch>
+                  </pic:blipFill>
+                  <pic:spPr>
+                    <a:xfrm>
+                      <a:off x="0" y="0"/>
+                      <a:ext cx="3543300" cy="5118100"/>
+                    </a:xfrm>
+                    <a:prstGeom prst="rect">
+                      <a:avLst/>
+                    </a:prstGeom>
+                  </pic:spPr>
+                </pic:pic>
+              </a:graphicData>
+            </a:graphic>
+          </wp:inline>
+        </w:drawing>
+      </w:r>
+    </w:p>
+    <w:p>
+      <w:pPr>
+        <w:jc w:val="both"/>
+        <w:rPr>
+          <w:b/>
+          <w:sz w:val="20"/>
+        </w:rPr>
+      </w:pPr>
+    </w:p>
+    <w:p>
+      <w:pPr>
         <w:jc w:val="both"/>
         <w:rPr>
           <w:b/>
@@ -4060,7 +4527,7 @@
       </w:r>
     </w:p>
     <w:sectPr>
-      <w:headerReference w:type="default" r:id="rId39"/>
+      <w:headerReference w:type="default" r:id="rId43"/>
       <w:pgSz w:w="12240" w:h="15840"/>
       <w:pgMar w:top="1440" w:right="1440" w:bottom="1440" w:left="1440" w:header="720" w:footer="720" w:gutter="0"/>
       <w:cols w:space="720"/>

</xml_diff>